<commit_message>
Fixed plural possessive typos
</commit_message>
<xml_diff>
--- a/docker/docmosis/templates/CV-UNS-CLM-ENG-00762.docx
+++ b/docker/docmosis/templates/CV-UNS-CLM-ENG-00762.docx
@@ -1962,7 +1962,6 @@
                 <w:b/>
                 <w:bCs/>
                 <w:color w:val="0A0A0A"/>
-                <w:shd w:val="clear" w:color="auto" w:fill="FFFFFF"/>
               </w:rPr>
             </w:pPr>
             <w:r>
@@ -2008,9 +2007,11 @@
             <w:pPr>
               <w:spacing w:before="40" w:after="40"/>
               <w:rPr>
-                <w:rFonts w:ascii="Arial" w:hAnsi="Arial" w:cs="Arial"/>
-                <w:sz w:val="22"/>
-                <w:szCs w:val="22"/>
+                <w:rFonts w:ascii="GDSTransportWebsite" w:hAnsi="GDSTransportWebsite"/>
+                <w:b/>
+                <w:bCs/>
+                <w:color w:val="0A0A0A"/>
+                <w:shd w:val="clear" w:color="auto" w:fill="FFFFFF"/>
               </w:rPr>
             </w:pPr>
             <w:r>
@@ -2099,6 +2100,10 @@
             <w:pPr>
               <w:spacing w:before="40" w:after="40"/>
             </w:pPr>
+            <w:bookmarkStart w:id="7" w:name="OLE_LINK3"/>
+            <w:bookmarkStart w:id="8" w:name="OLE_LINK4"/>
+            <w:bookmarkStart w:id="9" w:name="OLE_LINK9"/>
+            <w:bookmarkStart w:id="10" w:name="OLE_LINK13"/>
             <w:r>
               <w:rPr>
                 <w:rFonts w:ascii="GDSTransportWebsite" w:hAnsi="GDSTransportWebsite"/>
@@ -2106,7 +2111,179 @@
                 <w:sz w:val="36"/>
                 <w:szCs w:val="36"/>
               </w:rPr>
-              <w:t>Claimant’s legal representative</w:t>
+              <w:t>&lt;&lt;cs_{</w:t>
+            </w:r>
+            <w:r>
+              <w:rPr>
+                <w:rFonts w:ascii="GDSTransportWebsite" w:hAnsi="GDSTransportWebsite"/>
+                <w:color w:val="0A0A0A"/>
+                <w:sz w:val="36"/>
+                <w:szCs w:val="36"/>
+              </w:rPr>
+              <w:t>$</w:t>
+            </w:r>
+            <w:proofErr w:type="spellStart"/>
+            <w:proofErr w:type="gramStart"/>
+            <w:r>
+              <w:rPr>
+                <w:rFonts w:ascii="GDSTransportWebsite" w:hAnsi="GDSTransportWebsite"/>
+                <w:color w:val="0A0A0A"/>
+                <w:sz w:val="36"/>
+                <w:szCs w:val="36"/>
+              </w:rPr>
+              <w:t>root</w:t>
+            </w:r>
+            <w:r>
+              <w:rPr>
+                <w:rFonts w:ascii="GDSTransportWebsite" w:hAnsi="GDSTransportWebsite"/>
+                <w:color w:val="0A0A0A"/>
+                <w:sz w:val="36"/>
+                <w:szCs w:val="36"/>
+              </w:rPr>
+              <w:t>.applicants</w:t>
+            </w:r>
+            <w:proofErr w:type="gramEnd"/>
+            <w:r>
+              <w:rPr>
+                <w:rFonts w:ascii="GDSTransportWebsite" w:hAnsi="GDSTransportWebsite"/>
+                <w:color w:val="0A0A0A"/>
+                <w:sz w:val="36"/>
+                <w:szCs w:val="36"/>
+              </w:rPr>
+              <w:t>.</w:t>
+            </w:r>
+            <w:r>
+              <w:rPr>
+                <w:rFonts w:ascii="GDSTransportWebsite" w:hAnsi="GDSTransportWebsite"/>
+                <w:color w:val="0A0A0A"/>
+                <w:sz w:val="36"/>
+                <w:szCs w:val="36"/>
+              </w:rPr>
+              <w:t>size</w:t>
+            </w:r>
+            <w:proofErr w:type="spellEnd"/>
+            <w:r>
+              <w:rPr>
+                <w:rFonts w:ascii="GDSTransportWebsite" w:hAnsi="GDSTransportWebsite"/>
+                <w:color w:val="0A0A0A"/>
+                <w:sz w:val="36"/>
+                <w:szCs w:val="36"/>
+              </w:rPr>
+              <w:t>()</w:t>
+            </w:r>
+            <w:r>
+              <w:rPr>
+                <w:rFonts w:ascii="GDSTransportWebsite" w:hAnsi="GDSTransportWebsite"/>
+                <w:color w:val="0A0A0A"/>
+                <w:sz w:val="36"/>
+                <w:szCs w:val="36"/>
+              </w:rPr>
+              <w:t>=1}&gt;&gt;Claimant’s&lt;&lt;es_&gt;&gt;</w:t>
+            </w:r>
+            <w:bookmarkEnd w:id="9"/>
+            <w:bookmarkEnd w:id="10"/>
+            <w:r>
+              <w:rPr>
+                <w:rFonts w:ascii="GDSTransportWebsite" w:hAnsi="GDSTransportWebsite"/>
+                <w:color w:val="0A0A0A"/>
+                <w:sz w:val="36"/>
+                <w:szCs w:val="36"/>
+              </w:rPr>
+              <w:t xml:space="preserve"> &lt;&lt;cs_{</w:t>
+            </w:r>
+            <w:r>
+              <w:rPr>
+                <w:rFonts w:ascii="GDSTransportWebsite" w:hAnsi="GDSTransportWebsite"/>
+                <w:color w:val="0A0A0A"/>
+                <w:sz w:val="36"/>
+                <w:szCs w:val="36"/>
+              </w:rPr>
+              <w:t>$</w:t>
+            </w:r>
+            <w:proofErr w:type="spellStart"/>
+            <w:r>
+              <w:rPr>
+                <w:rFonts w:ascii="GDSTransportWebsite" w:hAnsi="GDSTransportWebsite"/>
+                <w:color w:val="0A0A0A"/>
+                <w:sz w:val="36"/>
+                <w:szCs w:val="36"/>
+              </w:rPr>
+              <w:t>root</w:t>
+            </w:r>
+            <w:r>
+              <w:rPr>
+                <w:rFonts w:ascii="GDSTransportWebsite" w:hAnsi="GDSTransportWebsite"/>
+                <w:color w:val="0A0A0A"/>
+                <w:sz w:val="36"/>
+                <w:szCs w:val="36"/>
+              </w:rPr>
+              <w:t>.</w:t>
+            </w:r>
+            <w:r>
+              <w:rPr>
+                <w:rFonts w:ascii="GDSTransportWebsite" w:hAnsi="GDSTransportWebsite"/>
+                <w:color w:val="0A0A0A"/>
+                <w:sz w:val="36"/>
+                <w:szCs w:val="36"/>
+              </w:rPr>
+              <w:t>applicants</w:t>
+            </w:r>
+            <w:r>
+              <w:rPr>
+                <w:rFonts w:ascii="GDSTransportWebsite" w:hAnsi="GDSTransportWebsite"/>
+                <w:color w:val="0A0A0A"/>
+                <w:sz w:val="36"/>
+                <w:szCs w:val="36"/>
+              </w:rPr>
+              <w:t>.</w:t>
+            </w:r>
+            <w:r>
+              <w:rPr>
+                <w:rFonts w:ascii="GDSTransportWebsite" w:hAnsi="GDSTransportWebsite"/>
+                <w:color w:val="0A0A0A"/>
+                <w:sz w:val="36"/>
+                <w:szCs w:val="36"/>
+              </w:rPr>
+              <w:t>size</w:t>
+            </w:r>
+            <w:proofErr w:type="spellEnd"/>
+            <w:r>
+              <w:rPr>
+                <w:rFonts w:ascii="GDSTransportWebsite" w:hAnsi="GDSTransportWebsite"/>
+                <w:color w:val="0A0A0A"/>
+                <w:sz w:val="36"/>
+                <w:szCs w:val="36"/>
+              </w:rPr>
+              <w:t>()</w:t>
+            </w:r>
+            <w:r>
+              <w:rPr>
+                <w:rFonts w:ascii="GDSTransportWebsite" w:hAnsi="GDSTransportWebsite"/>
+                <w:color w:val="0A0A0A"/>
+                <w:sz w:val="36"/>
+                <w:szCs w:val="36"/>
+              </w:rPr>
+              <w:t>&gt;1}&gt;&gt;Claimants’&lt;&lt;es_&gt;&gt;</w:t>
+            </w:r>
+            <w:bookmarkEnd w:id="7"/>
+            <w:bookmarkEnd w:id="8"/>
+            <w:r>
+              <w:rPr>
+                <w:rFonts w:ascii="GDSTransportWebsite" w:hAnsi="GDSTransportWebsite"/>
+                <w:color w:val="0A0A0A"/>
+                <w:sz w:val="36"/>
+                <w:szCs w:val="36"/>
+              </w:rPr>
+              <w:t xml:space="preserve"> </w:t>
+            </w:r>
+            <w:r>
+              <w:rPr>
+                <w:rFonts w:ascii="GDSTransportWebsite" w:hAnsi="GDSTransportWebsite"/>
+                <w:color w:val="0A0A0A"/>
+                <w:sz w:val="36"/>
+                <w:szCs w:val="36"/>
+              </w:rPr>
+              <w:t>legal representative</w:t>
             </w:r>
           </w:p>
         </w:tc>
@@ -2389,8 +2566,8 @@
               </w:rPr>
               <w:t>{</w:t>
             </w:r>
-            <w:bookmarkStart w:id="7" w:name="OLE_LINK1"/>
-            <w:bookmarkStart w:id="8" w:name="OLE_LINK2"/>
+            <w:bookmarkStart w:id="11" w:name="OLE_LINK1"/>
+            <w:bookmarkStart w:id="12" w:name="OLE_LINK2"/>
             <w:r>
               <w:rPr>
                 <w:rFonts w:ascii="GDSTransportWebsite" w:hAnsi="GDSTransportWebsite"/>
@@ -2406,8 +2583,8 @@
               </w:rPr>
               <w:t>(</w:t>
             </w:r>
-            <w:bookmarkEnd w:id="7"/>
-            <w:bookmarkEnd w:id="8"/>
+            <w:bookmarkEnd w:id="11"/>
+            <w:bookmarkEnd w:id="12"/>
             <w:r>
               <w:rPr>
                 <w:rFonts w:ascii="GDSTransportWebsite" w:hAnsi="GDSTransportWebsite"/>
@@ -2857,7 +3034,7 @@
                 <w:color w:val="0A0A0A"/>
               </w:rPr>
             </w:pPr>
-            <w:bookmarkStart w:id="9" w:name="OLE_LINK11"/>
+            <w:bookmarkStart w:id="13" w:name="OLE_LINK11"/>
             <w:r>
               <w:rPr>
                 <w:rFonts w:ascii="GDSTransportWebsite" w:hAnsi="GDSTransportWebsite"/>
@@ -2943,7 +3120,7 @@
               </w:rPr>
               <w:t>}&gt;&gt;</w:t>
             </w:r>
-            <w:bookmarkEnd w:id="9"/>
+            <w:bookmarkEnd w:id="13"/>
           </w:p>
         </w:tc>
       </w:tr>
@@ -3560,6 +3737,7 @@
                 <w:sz w:val="36"/>
                 <w:szCs w:val="36"/>
               </w:rPr>
+              <w:lastRenderedPageBreak/>
               <w:t>&lt;&lt;cs_{$size&gt;1}&gt;&gt;&lt;&lt;cs_{$</w:t>
             </w:r>
             <w:proofErr w:type="spellStart"/>
@@ -3711,7 +3889,6 @@
                 <w:color w:val="0A0A0A"/>
                 <w:shd w:val="clear" w:color="auto" w:fill="FFFFFF"/>
               </w:rPr>
-              <w:lastRenderedPageBreak/>
               <w:t>Name</w:t>
             </w:r>
           </w:p>
@@ -4382,7 +4559,184 @@
                 <w:sz w:val="36"/>
                 <w:szCs w:val="36"/>
               </w:rPr>
-              <w:t>Defendant’s legal representative</w:t>
+              <w:t>&lt;&lt;cs_{</w:t>
+            </w:r>
+            <w:r>
+              <w:rPr>
+                <w:rFonts w:ascii="GDSTransportWebsite" w:hAnsi="GDSTransportWebsite"/>
+                <w:color w:val="0A0A0A"/>
+                <w:sz w:val="36"/>
+                <w:szCs w:val="36"/>
+              </w:rPr>
+              <w:t>$</w:t>
+            </w:r>
+            <w:proofErr w:type="spellStart"/>
+            <w:proofErr w:type="gramStart"/>
+            <w:r>
+              <w:rPr>
+                <w:rFonts w:ascii="GDSTransportWebsite" w:hAnsi="GDSTransportWebsite"/>
+                <w:color w:val="0A0A0A"/>
+                <w:sz w:val="36"/>
+                <w:szCs w:val="36"/>
+              </w:rPr>
+              <w:t>root.</w:t>
+            </w:r>
+            <w:r>
+              <w:rPr>
+                <w:rFonts w:ascii="GDSTransportWebsite" w:hAnsi="GDSTransportWebsite"/>
+                <w:color w:val="0A0A0A"/>
+                <w:sz w:val="36"/>
+                <w:szCs w:val="36"/>
+              </w:rPr>
+              <w:t>respondents</w:t>
+            </w:r>
+            <w:proofErr w:type="gramEnd"/>
+            <w:r>
+              <w:rPr>
+                <w:rFonts w:ascii="GDSTransportWebsite" w:hAnsi="GDSTransportWebsite"/>
+                <w:color w:val="0A0A0A"/>
+                <w:sz w:val="36"/>
+                <w:szCs w:val="36"/>
+              </w:rPr>
+              <w:t>.</w:t>
+            </w:r>
+            <w:r>
+              <w:rPr>
+                <w:rFonts w:ascii="GDSTransportWebsite" w:hAnsi="GDSTransportWebsite"/>
+                <w:color w:val="0A0A0A"/>
+                <w:sz w:val="36"/>
+                <w:szCs w:val="36"/>
+              </w:rPr>
+              <w:t>size</w:t>
+            </w:r>
+            <w:proofErr w:type="spellEnd"/>
+            <w:r>
+              <w:rPr>
+                <w:rFonts w:ascii="GDSTransportWebsite" w:hAnsi="GDSTransportWebsite"/>
+                <w:color w:val="0A0A0A"/>
+                <w:sz w:val="36"/>
+                <w:szCs w:val="36"/>
+              </w:rPr>
+              <w:t>()</w:t>
+            </w:r>
+            <w:r>
+              <w:rPr>
+                <w:rFonts w:ascii="GDSTransportWebsite" w:hAnsi="GDSTransportWebsite"/>
+                <w:color w:val="0A0A0A"/>
+                <w:sz w:val="36"/>
+                <w:szCs w:val="36"/>
+              </w:rPr>
+              <w:t>=1}&gt;&gt;</w:t>
+            </w:r>
+            <w:r>
+              <w:rPr>
+                <w:rFonts w:ascii="GDSTransportWebsite" w:hAnsi="GDSTransportWebsite"/>
+                <w:color w:val="0A0A0A"/>
+                <w:sz w:val="36"/>
+                <w:szCs w:val="36"/>
+              </w:rPr>
+              <w:t>Defendant’s</w:t>
+            </w:r>
+            <w:r>
+              <w:rPr>
+                <w:rFonts w:ascii="GDSTransportWebsite" w:hAnsi="GDSTransportWebsite"/>
+                <w:color w:val="0A0A0A"/>
+                <w:sz w:val="36"/>
+                <w:szCs w:val="36"/>
+              </w:rPr>
+              <w:t>&lt;&lt;es_&gt;&gt; &lt;&lt;cs_{</w:t>
+            </w:r>
+            <w:r>
+              <w:rPr>
+                <w:rFonts w:ascii="GDSTransportWebsite" w:hAnsi="GDSTransportWebsite"/>
+                <w:color w:val="0A0A0A"/>
+                <w:sz w:val="36"/>
+                <w:szCs w:val="36"/>
+              </w:rPr>
+              <w:t>$</w:t>
+            </w:r>
+            <w:proofErr w:type="spellStart"/>
+            <w:r>
+              <w:rPr>
+                <w:rFonts w:ascii="GDSTransportWebsite" w:hAnsi="GDSTransportWebsite"/>
+                <w:color w:val="0A0A0A"/>
+                <w:sz w:val="36"/>
+                <w:szCs w:val="36"/>
+              </w:rPr>
+              <w:t>root.</w:t>
+            </w:r>
+            <w:r>
+              <w:rPr>
+                <w:rFonts w:ascii="GDSTransportWebsite" w:hAnsi="GDSTransportWebsite"/>
+                <w:color w:val="0A0A0A"/>
+                <w:sz w:val="36"/>
+                <w:szCs w:val="36"/>
+              </w:rPr>
+              <w:t>respondents</w:t>
+            </w:r>
+            <w:r>
+              <w:rPr>
+                <w:rFonts w:ascii="GDSTransportWebsite" w:hAnsi="GDSTransportWebsite"/>
+                <w:color w:val="0A0A0A"/>
+                <w:sz w:val="36"/>
+                <w:szCs w:val="36"/>
+              </w:rPr>
+              <w:t>.</w:t>
+            </w:r>
+            <w:r>
+              <w:rPr>
+                <w:rFonts w:ascii="GDSTransportWebsite" w:hAnsi="GDSTransportWebsite"/>
+                <w:color w:val="0A0A0A"/>
+                <w:sz w:val="36"/>
+                <w:szCs w:val="36"/>
+              </w:rPr>
+              <w:t>size</w:t>
+            </w:r>
+            <w:proofErr w:type="spellEnd"/>
+            <w:r>
+              <w:rPr>
+                <w:rFonts w:ascii="GDSTransportWebsite" w:hAnsi="GDSTransportWebsite"/>
+                <w:color w:val="0A0A0A"/>
+                <w:sz w:val="36"/>
+                <w:szCs w:val="36"/>
+              </w:rPr>
+              <w:t>()</w:t>
+            </w:r>
+            <w:r>
+              <w:rPr>
+                <w:rFonts w:ascii="GDSTransportWebsite" w:hAnsi="GDSTransportWebsite"/>
+                <w:color w:val="0A0A0A"/>
+                <w:sz w:val="36"/>
+                <w:szCs w:val="36"/>
+              </w:rPr>
+              <w:t>&gt;1}&gt;&gt;</w:t>
+            </w:r>
+            <w:r>
+              <w:rPr>
+                <w:rFonts w:ascii="GDSTransportWebsite" w:hAnsi="GDSTransportWebsite"/>
+                <w:color w:val="0A0A0A"/>
+                <w:sz w:val="36"/>
+                <w:szCs w:val="36"/>
+              </w:rPr>
+              <w:t>Defendants</w:t>
+            </w:r>
+            <w:r>
+              <w:rPr>
+                <w:rFonts w:ascii="GDSTransportWebsite" w:hAnsi="GDSTransportWebsite"/>
+                <w:color w:val="0A0A0A"/>
+                <w:sz w:val="36"/>
+                <w:szCs w:val="36"/>
+              </w:rPr>
+              <w:t>’&lt;&lt;es_&gt;&gt;</w:t>
+            </w:r>
+            <w:r>
+              <w:rPr>
+                <w:rFonts w:ascii="GDSTransportWebsite" w:hAnsi="GDSTransportWebsite"/>
+                <w:color w:val="0A0A0A"/>
+                <w:sz w:val="36"/>
+                <w:szCs w:val="36"/>
+              </w:rPr>
+              <w:t xml:space="preserve"> legal representative</w:t>
             </w:r>
           </w:p>
         </w:tc>
@@ -5256,6 +5610,7 @@
                 <w:rFonts w:ascii="GDSTransportWebsite" w:hAnsi="GDSTransportWebsite"/>
                 <w:color w:val="0A0A0A"/>
               </w:rPr>
+              <w:lastRenderedPageBreak/>
               <w:t>&lt;&lt;e</w:t>
             </w:r>
             <w:r>
@@ -5512,7 +5867,6 @@
                 <w:color w:val="0A0A0A"/>
                 <w:shd w:val="clear" w:color="auto" w:fill="FFFFFF"/>
               </w:rPr>
-              <w:lastRenderedPageBreak/>
               <w:t>&lt;&lt;</w:t>
             </w:r>
             <w:proofErr w:type="spellStart"/>
@@ -10854,15 +11208,6 @@
 </file>
 
 <file path=customXml/item1.xml><?xml version="1.0" encoding="utf-8"?>
-<?mso-contentType ?>
-<FormTemplates xmlns="http://schemas.microsoft.com/sharepoint/v3/contenttype/forms">
-  <Display>DocumentLibraryForm</Display>
-  <Edit>DocumentLibraryForm</Edit>
-  <New>DocumentLibraryForm</New>
-</FormTemplates>
-</file>
-
-<file path=customXml/item2.xml><?xml version="1.0" encoding="utf-8"?>
 <p:properties xmlns:p="http://schemas.microsoft.com/office/2006/metadata/properties" xmlns:xsi="http://www.w3.org/2001/XMLSchema-instance" xmlns:pc="http://schemas.microsoft.com/office/infopath/2007/PartnerControls">
   <documentManagement>
     <Stage xmlns="f336f4fe-8719-4ea2-b5d6-29b3a580aeb4">Draft</Stage>
@@ -10880,11 +11225,16 @@
 </p:properties>
 </file>
 
-<file path=customXml/item3.xml><?xml version="1.0" encoding="utf-8"?>
-<b:Sources xmlns:b="http://schemas.openxmlformats.org/officeDocument/2006/bibliography" xmlns="http://schemas.openxmlformats.org/officeDocument/2006/bibliography" SelectedStyle="\APASixthEditionOfficeOnline.xsl" StyleName="APA" Version="6"/>
+<file path=customXml/item2.xml><?xml version="1.0" encoding="utf-8"?>
+<?mso-contentType ?>
+<FormTemplates xmlns="http://schemas.microsoft.com/sharepoint/v3/contenttype/forms">
+  <Display>DocumentLibraryForm</Display>
+  <Edit>DocumentLibraryForm</Edit>
+  <New>DocumentLibraryForm</New>
+</FormTemplates>
 </file>
 
-<file path=customXml/item4.xml><?xml version="1.0" encoding="utf-8"?>
+<file path=customXml/item3.xml><?xml version="1.0" encoding="utf-8"?>
 <ct:contentTypeSchema xmlns:ct="http://schemas.microsoft.com/office/2006/metadata/contentType" xmlns:ma="http://schemas.microsoft.com/office/2006/metadata/properties/metaAttributes" ct:_="" ma:_="" ma:contentTypeName="_CtTemplate" ma:contentTypeID="0x01010064A5FDCCFB03F540B94405305D7DE14F00A4F8B82F7CEF57469A8FE5CEAB7A0EE0" ma:contentTypeVersion="52" ma:contentTypeDescription="Part of Template Management with Site Columns representing custom attributes." ma:contentTypeScope="" ma:versionID="c2286c6217564930720849237c12976e">
   <xsd:schema xmlns:xsd="http://www.w3.org/2001/XMLSchema" xmlns:xs="http://www.w3.org/2001/XMLSchema" xmlns:p="http://schemas.microsoft.com/office/2006/metadata/properties" xmlns:ns2="f336f4fe-8719-4ea2-b5d6-29b3a580aeb4" xmlns:ns3="b57b892a-dd61-4bba-b372-a8d93da2c7e6" targetNamespace="http://schemas.microsoft.com/office/2006/metadata/properties" ma:root="true" ma:fieldsID="9fba45822a34e557d70c1e8d39cd3b74" ns2:_="" ns3:_="">
     <xsd:import namespace="f336f4fe-8719-4ea2-b5d6-29b3a580aeb4"/>
@@ -11199,15 +11549,11 @@
 </ct:contentTypeSchema>
 </file>
 
-<file path=customXml/itemProps1.xml><?xml version="1.0" encoding="utf-8"?>
-<ds:datastoreItem xmlns:ds="http://schemas.openxmlformats.org/officeDocument/2006/customXml" ds:itemID="{9661752A-6D7B-4880-80FA-DA4AA1F0C9AC}">
-  <ds:schemaRefs>
-    <ds:schemaRef ds:uri="http://schemas.microsoft.com/sharepoint/v3/contenttype/forms"/>
-  </ds:schemaRefs>
-</ds:datastoreItem>
+<file path=customXml/item4.xml><?xml version="1.0" encoding="utf-8"?>
+<b:Sources xmlns:b="http://schemas.openxmlformats.org/officeDocument/2006/bibliography" xmlns="http://schemas.openxmlformats.org/officeDocument/2006/bibliography" SelectedStyle="\APASixthEditionOfficeOnline.xsl" StyleName="APA" Version="6"/>
 </file>
 
-<file path=customXml/itemProps2.xml><?xml version="1.0" encoding="utf-8"?>
+<file path=customXml/itemProps1.xml><?xml version="1.0" encoding="utf-8"?>
 <ds:datastoreItem xmlns:ds="http://schemas.openxmlformats.org/officeDocument/2006/customXml" ds:itemID="{B7EA20FE-B0E7-4AF0-B5E0-DCFC63125D32}">
   <ds:schemaRefs>
     <ds:schemaRef ds:uri="http://schemas.microsoft.com/office/2006/metadata/properties"/>
@@ -11217,15 +11563,15 @@
 </ds:datastoreItem>
 </file>
 
-<file path=customXml/itemProps3.xml><?xml version="1.0" encoding="utf-8"?>
-<ds:datastoreItem xmlns:ds="http://schemas.openxmlformats.org/officeDocument/2006/customXml" ds:itemID="{AE11B69E-1E1D-594C-93F8-E6D47A7E6B48}">
+<file path=customXml/itemProps2.xml><?xml version="1.0" encoding="utf-8"?>
+<ds:datastoreItem xmlns:ds="http://schemas.openxmlformats.org/officeDocument/2006/customXml" ds:itemID="{9661752A-6D7B-4880-80FA-DA4AA1F0C9AC}">
   <ds:schemaRefs>
-    <ds:schemaRef ds:uri="http://schemas.openxmlformats.org/officeDocument/2006/bibliography"/>
+    <ds:schemaRef ds:uri="http://schemas.microsoft.com/sharepoint/v3/contenttype/forms"/>
   </ds:schemaRefs>
 </ds:datastoreItem>
 </file>
 
-<file path=customXml/itemProps4.xml><?xml version="1.0" encoding="utf-8"?>
+<file path=customXml/itemProps3.xml><?xml version="1.0" encoding="utf-8"?>
 <ds:datastoreItem xmlns:ds="http://schemas.openxmlformats.org/officeDocument/2006/customXml" ds:itemID="{13ABDEE5-4F67-40B0-BE1B-3130EC616509}">
   <ds:schemaRefs>
     <ds:schemaRef ds:uri="http://schemas.microsoft.com/office/2006/metadata/contentType"/>
@@ -11242,4 +11588,12 @@
     <ds:schemaRef ds:uri="http://schemas.microsoft.com/internal/obd"/>
   </ds:schemaRefs>
 </ds:datastoreItem>
+</file>
+
+<file path=customXml/itemProps4.xml><?xml version="1.0" encoding="utf-8"?>
+<ds:datastoreItem xmlns:ds="http://schemas.openxmlformats.org/officeDocument/2006/customXml" ds:itemID="{AE11B69E-1E1D-594C-93F8-E6D47A7E6B48}">
+  <ds:schemaRefs>
+    <ds:schemaRef ds:uri="http://schemas.openxmlformats.org/officeDocument/2006/bibliography"/>
+  </ds:schemaRefs>
+</ds:datastoreItem>
 </file>
</xml_diff>